<commit_message>
Update Document with link
</commit_message>
<xml_diff>
--- a/module-1/bach-Assignment1.3.docx
+++ b/module-1/bach-Assignment1.3.docx
@@ -17,6 +17,14 @@
     </w:p>
     <w:p>
       <w:r>
+        <w:t>https://github.com/lap202/csd-340</w:t>
+      </w:r>
+    </w:p>
+    <w:p>
+      <w:r>
+        <w:rPr>
+          <w:noProof/>
+        </w:rPr>
         <w:drawing>
           <wp:inline distT="0" distB="0" distL="0" distR="0" wp14:anchorId="2548CC8B" wp14:editId="36F68D51">
             <wp:extent cx="4610743" cy="2686425"/>
@@ -66,6 +74,9 @@
     </w:p>
     <w:p>
       <w:r>
+        <w:rPr>
+          <w:noProof/>
+        </w:rPr>
         <w:drawing>
           <wp:inline distT="0" distB="0" distL="0" distR="0" wp14:anchorId="33F98EAD" wp14:editId="0727BA3E">
             <wp:extent cx="5658640" cy="2591162"/>
@@ -115,6 +126,9 @@
     </w:p>
     <w:p>
       <w:r>
+        <w:rPr>
+          <w:noProof/>
+        </w:rPr>
         <w:lastRenderedPageBreak/>
         <w:drawing>
           <wp:inline distT="0" distB="0" distL="0" distR="0" wp14:anchorId="431F785F" wp14:editId="70F8C25F">

</xml_diff>